<commit_message>
added group use cases and movies
</commit_message>
<xml_diff>
--- a/usecase.docx
+++ b/usecase.docx
@@ -2,10 +2,7 @@
 <file path=word/document.xml><?xml version="1.0" encoding="utf-8"?>
 <w:document xmlns:wpc="http://schemas.microsoft.com/office/word/2010/wordprocessingCanvas" xmlns:cx="http://schemas.microsoft.com/office/drawing/2014/chartex" xmlns:cx1="http://schemas.microsoft.com/office/drawing/2015/9/8/chartex" xmlns:cx2="http://schemas.microsoft.com/office/drawing/2015/10/21/chartex" xmlns:cx3="http://schemas.microsoft.com/office/drawing/2016/5/9/chartex" xmlns:cx4="http://schemas.microsoft.com/office/drawing/2016/5/10/chartex" xmlns:cx5="http://schemas.microsoft.com/office/drawing/2016/5/11/chartex" xmlns:cx6="http://schemas.microsoft.com/office/drawing/2016/5/12/chartex" xmlns:cx7="http://schemas.microsoft.com/office/drawing/2016/5/13/chartex" xmlns:cx8="http://schemas.microsoft.com/office/drawing/2016/5/14/chartex" xmlns:mc="http://schemas.openxmlformats.org/markup-compatibility/2006" xmlns:aink="http://schemas.microsoft.com/office/drawing/2016/ink" xmlns:am3d="http://schemas.microsoft.com/office/drawing/2017/model3d" xmlns:o="urn:schemas-microsoft-com:office:office" xmlns:r="http://schemas.openxmlformats.org/officeDocument/2006/relationships" xmlns:m="http://schemas.openxmlformats.org/officeDocument/2006/math" xmlns:v="urn:schemas-microsoft-com:vml" xmlns:wp14="http://schemas.microsoft.com/office/word/2010/wordprocessingDrawing" xmlns:wp="http://schemas.openxmlformats.org/drawingml/2006/wordprocessingDrawing" xmlns:w10="urn:schemas-microsoft-com:office:word" xmlns:w="http://schemas.openxmlformats.org/wordprocessingml/2006/main" xmlns:w14="http://schemas.microsoft.com/office/word/2010/wordml" xmlns:w15="http://schemas.microsoft.com/office/word/2012/wordml" xmlns:w16cid="http://schemas.microsoft.com/office/word/2016/wordml/cid" xmlns:w16se="http://schemas.microsoft.com/office/word/2015/wordml/symex" xmlns:wpg="http://schemas.microsoft.com/office/word/2010/wordprocessingGroup" xmlns:wpi="http://schemas.microsoft.com/office/word/2010/wordprocessingInk" xmlns:wne="http://schemas.microsoft.com/office/word/2006/wordml" xmlns:wps="http://schemas.microsoft.com/office/word/2010/wordprocessingShape" mc:Ignorable="w14 w15 w16se w16cid wp14">
   <w:body>
-    <w:p>
-      <w:bookmarkStart w:id="0" w:name="_GoBack"/>
-      <w:bookmarkEnd w:id="0"/>
-    </w:p>
+    <w:p/>
     <w:p>
       <w:pPr>
         <w:pStyle w:val="Heading1"/>
@@ -22,8 +19,8 @@
           <w:szCs w:val="46"/>
         </w:rPr>
       </w:pPr>
-      <w:bookmarkStart w:id="1" w:name="_eogsdbnx5dhv" w:colFirst="0" w:colLast="0"/>
-      <w:bookmarkEnd w:id="1"/>
+      <w:bookmarkStart w:id="0" w:name="_eogsdbnx5dhv" w:colFirst="0" w:colLast="0"/>
+      <w:bookmarkEnd w:id="0"/>
       <w:r>
         <w:rPr>
           <w:b/>
@@ -58,8 +55,8 @@
           <w:szCs w:val="33"/>
         </w:rPr>
       </w:pPr>
-      <w:bookmarkStart w:id="2" w:name="_gq4ia5k1rofw" w:colFirst="0" w:colLast="0"/>
-      <w:bookmarkEnd w:id="2"/>
+      <w:bookmarkStart w:id="1" w:name="_gq4ia5k1rofw" w:colFirst="0" w:colLast="0"/>
+      <w:bookmarkEnd w:id="1"/>
       <w:r>
         <w:rPr>
           <w:b/>
@@ -120,23 +117,13 @@
           <w:szCs w:val="24"/>
         </w:rPr>
       </w:pPr>
-      <w:proofErr w:type="spellStart"/>
-      <w:r>
-        <w:rPr>
-          <w:color w:val="24292E"/>
-          <w:sz w:val="24"/>
-          <w:szCs w:val="24"/>
-        </w:rPr>
-        <w:t>Aadhar</w:t>
-      </w:r>
-      <w:proofErr w:type="spellEnd"/>
-      <w:r>
-        <w:rPr>
-          <w:color w:val="24292E"/>
-          <w:sz w:val="24"/>
-          <w:szCs w:val="24"/>
-        </w:rPr>
-        <w:t xml:space="preserve"> Validation</w:t>
+      <w:r>
+        <w:rPr>
+          <w:color w:val="24292E"/>
+          <w:sz w:val="24"/>
+          <w:szCs w:val="24"/>
+        </w:rPr>
+        <w:t>Aadhar Validation</w:t>
       </w:r>
     </w:p>
     <w:p>
@@ -222,8 +209,8 @@
           <w:szCs w:val="33"/>
         </w:rPr>
       </w:pPr>
-      <w:bookmarkStart w:id="3" w:name="_faij0pu5pdyf" w:colFirst="0" w:colLast="0"/>
-      <w:bookmarkEnd w:id="3"/>
+      <w:bookmarkStart w:id="2" w:name="_faij0pu5pdyf" w:colFirst="0" w:colLast="0"/>
+      <w:bookmarkEnd w:id="2"/>
       <w:r>
         <w:rPr>
           <w:b/>
@@ -367,15 +354,7 @@
           <w:sz w:val="24"/>
           <w:szCs w:val="24"/>
         </w:rPr>
-        <w:t xml:space="preserve">Request funds </w:t>
-      </w:r>
-      <w:r>
-        <w:rPr>
-          <w:color w:val="24292E"/>
-          <w:sz w:val="24"/>
-          <w:szCs w:val="24"/>
-        </w:rPr>
-        <w:t>from another user.</w:t>
+        <w:t>Request funds from another user.</w:t>
       </w:r>
     </w:p>
     <w:p>
@@ -650,15 +629,7 @@
           <w:sz w:val="24"/>
           <w:szCs w:val="24"/>
         </w:rPr>
-        <w:t>User will fill his/her account number and other det</w:t>
-      </w:r>
-      <w:r>
-        <w:rPr>
-          <w:color w:val="24292E"/>
-          <w:sz w:val="24"/>
-          <w:szCs w:val="24"/>
-        </w:rPr>
-        <w:t>ails.</w:t>
+        <w:t>User will fill his/her account number and other details.</w:t>
       </w:r>
     </w:p>
     <w:p>
@@ -717,25 +688,7 @@
           <w:sz w:val="24"/>
           <w:szCs w:val="24"/>
         </w:rPr>
-        <w:t xml:space="preserve">After verifying all the details, the </w:t>
-      </w:r>
-      <w:proofErr w:type="gramStart"/>
-      <w:r>
-        <w:rPr>
-          <w:color w:val="24292E"/>
-          <w:sz w:val="24"/>
-          <w:szCs w:val="24"/>
-        </w:rPr>
-        <w:t>customer  will</w:t>
-      </w:r>
-      <w:proofErr w:type="gramEnd"/>
-      <w:r>
-        <w:rPr>
-          <w:color w:val="24292E"/>
-          <w:sz w:val="24"/>
-          <w:szCs w:val="24"/>
-        </w:rPr>
-        <w:t xml:space="preserve"> be prompted to enter a Username and Password</w:t>
+        <w:t>After verifying all the details, the customer  will be prompted to enter a Username and Password</w:t>
       </w:r>
     </w:p>
     <w:p>
@@ -753,15 +706,7 @@
           <w:sz w:val="24"/>
           <w:szCs w:val="24"/>
         </w:rPr>
-        <w:t>Now the customer After co</w:t>
-      </w:r>
-      <w:r>
-        <w:rPr>
-          <w:color w:val="24292E"/>
-          <w:sz w:val="24"/>
-          <w:szCs w:val="24"/>
-        </w:rPr>
-        <w:t>nfirming the password, a new account is created!</w:t>
+        <w:t>Now the customer After confirming the password, a new account is created!</w:t>
       </w:r>
     </w:p>
     <w:p>
@@ -916,15 +861,7 @@
           <w:sz w:val="24"/>
           <w:szCs w:val="24"/>
         </w:rPr>
-        <w:t xml:space="preserve">The App will display </w:t>
-      </w:r>
-      <w:r>
-        <w:rPr>
-          <w:color w:val="24292E"/>
-          <w:sz w:val="24"/>
-          <w:szCs w:val="24"/>
-        </w:rPr>
-        <w:t>an error message.</w:t>
+        <w:t>The App will display an error message.</w:t>
       </w:r>
     </w:p>
     <w:p>
@@ -1170,25 +1107,7 @@
           <w:sz w:val="24"/>
           <w:szCs w:val="24"/>
         </w:rPr>
-        <w:t xml:space="preserve">On Login page the user </w:t>
-      </w:r>
-      <w:proofErr w:type="gramStart"/>
-      <w:r>
-        <w:rPr>
-          <w:color w:val="24292E"/>
-          <w:sz w:val="24"/>
-          <w:szCs w:val="24"/>
-        </w:rPr>
-        <w:t>enter</w:t>
-      </w:r>
-      <w:proofErr w:type="gramEnd"/>
-      <w:r>
-        <w:rPr>
-          <w:color w:val="24292E"/>
-          <w:sz w:val="24"/>
-          <w:szCs w:val="24"/>
-        </w:rPr>
-        <w:t xml:space="preserve"> the Username and Password.</w:t>
+        <w:t>On Login page the user enter the Username and Password.</w:t>
       </w:r>
     </w:p>
     <w:p>
@@ -1242,15 +1161,7 @@
           <w:sz w:val="24"/>
           <w:szCs w:val="24"/>
         </w:rPr>
-        <w:t>2a. If Use</w:t>
-      </w:r>
-      <w:r>
-        <w:rPr>
-          <w:color w:val="24292E"/>
-          <w:sz w:val="24"/>
-          <w:szCs w:val="24"/>
-        </w:rPr>
-        <w:t>rname is invalid</w:t>
+        <w:t>2a. If Username is invalid</w:t>
       </w:r>
     </w:p>
     <w:p>
@@ -1489,25 +1400,7 @@
           <w:sz w:val="24"/>
           <w:szCs w:val="24"/>
         </w:rPr>
-        <w:t xml:space="preserve">User </w:t>
-      </w:r>
-      <w:proofErr w:type="gramStart"/>
-      <w:r>
-        <w:rPr>
-          <w:color w:val="24292E"/>
-          <w:sz w:val="24"/>
-          <w:szCs w:val="24"/>
-        </w:rPr>
-        <w:t>will  prompt</w:t>
-      </w:r>
-      <w:proofErr w:type="gramEnd"/>
-      <w:r>
-        <w:rPr>
-          <w:color w:val="24292E"/>
-          <w:sz w:val="24"/>
-          <w:szCs w:val="24"/>
-        </w:rPr>
-        <w:t xml:space="preserve"> to new page to enter OTP.</w:t>
+        <w:t>User will  prompt to new page to enter OTP.</w:t>
       </w:r>
     </w:p>
     <w:p>
@@ -1566,15 +1459,7 @@
           <w:sz w:val="24"/>
           <w:szCs w:val="24"/>
         </w:rPr>
-        <w:t>3a. If</w:t>
-      </w:r>
-      <w:r>
-        <w:rPr>
-          <w:color w:val="24292E"/>
-          <w:sz w:val="24"/>
-          <w:szCs w:val="24"/>
-        </w:rPr>
-        <w:t xml:space="preserve"> OTP is invalid</w:t>
+        <w:t>3a. If OTP is invalid</w:t>
       </w:r>
     </w:p>
     <w:p>
@@ -2021,18 +1906,24 @@
           <w:sz w:val="24"/>
           <w:szCs w:val="24"/>
         </w:rPr>
-        <w:t xml:space="preserve">User clicks on desired contact’s </w:t>
-      </w:r>
-      <w:proofErr w:type="gramStart"/>
-      <w:r>
-        <w:rPr>
-          <w:color w:val="24292E"/>
-          <w:sz w:val="24"/>
-          <w:szCs w:val="24"/>
-        </w:rPr>
-        <w:t>name .</w:t>
-      </w:r>
-      <w:proofErr w:type="gramEnd"/>
+        <w:t>User c</w:t>
+      </w:r>
+      <w:r>
+        <w:rPr>
+          <w:color w:val="24292E"/>
+          <w:sz w:val="24"/>
+          <w:szCs w:val="24"/>
+        </w:rPr>
+        <w:t>licks on desired contact’s name</w:t>
+      </w:r>
+      <w:r>
+        <w:rPr>
+          <w:color w:val="24292E"/>
+          <w:sz w:val="24"/>
+          <w:szCs w:val="24"/>
+        </w:rPr>
+        <w:t>.</w:t>
+      </w:r>
     </w:p>
     <w:p>
       <w:pPr>
@@ -2077,15 +1968,7 @@
           <w:sz w:val="24"/>
           <w:szCs w:val="24"/>
         </w:rPr>
-        <w:t xml:space="preserve">User will click </w:t>
-      </w:r>
-      <w:r>
-        <w:rPr>
-          <w:color w:val="24292E"/>
-          <w:sz w:val="24"/>
-          <w:szCs w:val="24"/>
-        </w:rPr>
-        <w:t>on the pay button.</w:t>
+        <w:t>User will click on the pay button.</w:t>
       </w:r>
     </w:p>
     <w:p>
@@ -2223,18 +2106,16 @@
           <w:sz w:val="24"/>
           <w:szCs w:val="24"/>
         </w:rPr>
-        <w:t xml:space="preserve">contact’s </w:t>
-      </w:r>
-      <w:proofErr w:type="gramStart"/>
-      <w:r>
-        <w:rPr>
-          <w:color w:val="24292E"/>
-          <w:sz w:val="24"/>
-          <w:szCs w:val="24"/>
-        </w:rPr>
-        <w:t>name .</w:t>
-      </w:r>
-      <w:proofErr w:type="gramEnd"/>
+        <w:t>contact’s name</w:t>
+      </w:r>
+      <w:r>
+        <w:rPr>
+          <w:color w:val="24292E"/>
+          <w:sz w:val="24"/>
+          <w:szCs w:val="24"/>
+        </w:rPr>
+        <w:t>.</w:t>
+      </w:r>
     </w:p>
     <w:p>
       <w:pPr>
@@ -2629,6 +2510,699 @@
         </w:rPr>
         <w:t xml:space="preserve">User will be prompt to the page where the transaction history will be provided with all the information regarding user’s payment and request. </w:t>
       </w:r>
+    </w:p>
+    <w:p>
+      <w:pPr>
+        <w:spacing w:after="240"/>
+        <w:ind w:left="360"/>
+        <w:rPr>
+          <w:color w:val="24292E"/>
+          <w:sz w:val="24"/>
+          <w:szCs w:val="24"/>
+        </w:rPr>
+      </w:pPr>
+    </w:p>
+    <w:p>
+      <w:pPr>
+        <w:spacing w:after="240"/>
+        <w:ind w:firstLine="360"/>
+        <w:rPr>
+          <w:b/>
+          <w:color w:val="24292E"/>
+          <w:sz w:val="24"/>
+          <w:szCs w:val="24"/>
+        </w:rPr>
+      </w:pPr>
+      <w:r>
+        <w:rPr>
+          <w:color w:val="24292E"/>
+          <w:sz w:val="24"/>
+          <w:szCs w:val="24"/>
+        </w:rPr>
+        <w:t>9</w:t>
+      </w:r>
+      <w:r>
+        <w:rPr>
+          <w:color w:val="24292E"/>
+          <w:sz w:val="24"/>
+          <w:szCs w:val="24"/>
+        </w:rPr>
+        <w:t xml:space="preserve">.       </w:t>
+      </w:r>
+      <w:r>
+        <w:rPr>
+          <w:b/>
+          <w:color w:val="24292E"/>
+          <w:sz w:val="24"/>
+          <w:szCs w:val="24"/>
+        </w:rPr>
+        <w:t xml:space="preserve">Use Case – </w:t>
+      </w:r>
+      <w:r>
+        <w:rPr>
+          <w:b/>
+          <w:color w:val="24292E"/>
+          <w:sz w:val="24"/>
+          <w:szCs w:val="24"/>
+        </w:rPr>
+        <w:t>Create Group</w:t>
+      </w:r>
+    </w:p>
+    <w:p>
+      <w:pPr>
+        <w:spacing w:after="240"/>
+        <w:ind w:firstLine="360"/>
+        <w:rPr>
+          <w:color w:val="24292E"/>
+          <w:sz w:val="24"/>
+          <w:szCs w:val="24"/>
+        </w:rPr>
+      </w:pPr>
+      <w:r>
+        <w:rPr>
+          <w:color w:val="24292E"/>
+          <w:sz w:val="24"/>
+          <w:szCs w:val="24"/>
+        </w:rPr>
+        <w:t>Actors</w:t>
+      </w:r>
+      <w:r>
+        <w:rPr>
+          <w:color w:val="24292E"/>
+          <w:sz w:val="24"/>
+          <w:szCs w:val="24"/>
+        </w:rPr>
+        <w:t xml:space="preserve"> </w:t>
+      </w:r>
+      <w:r>
+        <w:rPr>
+          <w:color w:val="24292E"/>
+          <w:sz w:val="24"/>
+          <w:szCs w:val="24"/>
+        </w:rPr>
+        <w:t>–</w:t>
+      </w:r>
+      <w:r>
+        <w:rPr>
+          <w:color w:val="24292E"/>
+          <w:sz w:val="24"/>
+          <w:szCs w:val="24"/>
+        </w:rPr>
+        <w:t xml:space="preserve"> Customer</w:t>
+      </w:r>
+      <w:r>
+        <w:rPr>
+          <w:color w:val="24292E"/>
+          <w:sz w:val="24"/>
+          <w:szCs w:val="24"/>
+        </w:rPr>
+        <w:t>, Bank</w:t>
+      </w:r>
+    </w:p>
+    <w:p>
+      <w:pPr>
+        <w:spacing w:after="240"/>
+        <w:ind w:firstLine="360"/>
+        <w:rPr>
+          <w:color w:val="24292E"/>
+          <w:sz w:val="24"/>
+          <w:szCs w:val="24"/>
+        </w:rPr>
+      </w:pPr>
+      <w:r>
+        <w:rPr>
+          <w:color w:val="24292E"/>
+          <w:sz w:val="24"/>
+          <w:szCs w:val="24"/>
+        </w:rPr>
+        <w:t>Description – This case describes how a user can create a group</w:t>
+      </w:r>
+    </w:p>
+    <w:p>
+      <w:pPr>
+        <w:spacing w:after="240"/>
+        <w:ind w:firstLine="360"/>
+        <w:rPr>
+          <w:color w:val="24292E"/>
+          <w:sz w:val="24"/>
+          <w:szCs w:val="24"/>
+        </w:rPr>
+      </w:pPr>
+    </w:p>
+    <w:p>
+      <w:pPr>
+        <w:pStyle w:val="ListParagraph"/>
+        <w:numPr>
+          <w:ilvl w:val="0"/>
+          <w:numId w:val="17"/>
+        </w:numPr>
+        <w:spacing w:after="240"/>
+        <w:rPr>
+          <w:color w:val="24292E"/>
+          <w:sz w:val="24"/>
+          <w:szCs w:val="24"/>
+        </w:rPr>
+      </w:pPr>
+      <w:r>
+        <w:rPr>
+          <w:color w:val="24292E"/>
+          <w:sz w:val="24"/>
+          <w:szCs w:val="24"/>
+        </w:rPr>
+        <w:t>User can</w:t>
+      </w:r>
+      <w:r>
+        <w:rPr>
+          <w:color w:val="24292E"/>
+          <w:sz w:val="24"/>
+          <w:szCs w:val="24"/>
+        </w:rPr>
+        <w:t xml:space="preserve"> click on add group icon</w:t>
+      </w:r>
+    </w:p>
+    <w:p>
+      <w:pPr>
+        <w:pStyle w:val="ListParagraph"/>
+        <w:numPr>
+          <w:ilvl w:val="0"/>
+          <w:numId w:val="17"/>
+        </w:numPr>
+        <w:spacing w:after="240"/>
+        <w:rPr>
+          <w:color w:val="24292E"/>
+          <w:sz w:val="24"/>
+          <w:szCs w:val="24"/>
+        </w:rPr>
+      </w:pPr>
+      <w:r>
+        <w:rPr>
+          <w:color w:val="24292E"/>
+          <w:sz w:val="24"/>
+          <w:szCs w:val="24"/>
+        </w:rPr>
+        <w:t>User can enter the name of the group in top textbox</w:t>
+      </w:r>
+    </w:p>
+    <w:p>
+      <w:pPr>
+        <w:pStyle w:val="ListParagraph"/>
+        <w:numPr>
+          <w:ilvl w:val="0"/>
+          <w:numId w:val="17"/>
+        </w:numPr>
+        <w:spacing w:after="240"/>
+        <w:rPr>
+          <w:color w:val="24292E"/>
+          <w:sz w:val="24"/>
+          <w:szCs w:val="24"/>
+        </w:rPr>
+      </w:pPr>
+      <w:r>
+        <w:rPr>
+          <w:color w:val="24292E"/>
+          <w:sz w:val="24"/>
+          <w:szCs w:val="24"/>
+        </w:rPr>
+        <w:t>User can select friends from dropdown menu</w:t>
+      </w:r>
+    </w:p>
+    <w:p>
+      <w:pPr>
+        <w:pStyle w:val="ListParagraph"/>
+        <w:numPr>
+          <w:ilvl w:val="0"/>
+          <w:numId w:val="17"/>
+        </w:numPr>
+        <w:spacing w:after="240"/>
+        <w:rPr>
+          <w:color w:val="24292E"/>
+          <w:sz w:val="24"/>
+          <w:szCs w:val="24"/>
+        </w:rPr>
+      </w:pPr>
+      <w:r>
+        <w:rPr>
+          <w:color w:val="24292E"/>
+          <w:sz w:val="24"/>
+          <w:szCs w:val="24"/>
+        </w:rPr>
+        <w:t>User can click add button to add more dropdown menus for more users</w:t>
+      </w:r>
+    </w:p>
+    <w:p>
+      <w:pPr>
+        <w:pStyle w:val="ListParagraph"/>
+        <w:numPr>
+          <w:ilvl w:val="0"/>
+          <w:numId w:val="17"/>
+        </w:numPr>
+        <w:spacing w:after="240"/>
+        <w:rPr>
+          <w:color w:val="24292E"/>
+          <w:sz w:val="24"/>
+          <w:szCs w:val="24"/>
+        </w:rPr>
+      </w:pPr>
+      <w:r>
+        <w:rPr>
+          <w:color w:val="24292E"/>
+          <w:sz w:val="24"/>
+          <w:szCs w:val="24"/>
+        </w:rPr>
+        <w:t>User can click on done to create the group</w:t>
+      </w:r>
+    </w:p>
+    <w:p>
+      <w:pPr>
+        <w:spacing w:after="240"/>
+        <w:ind w:left="360"/>
+        <w:rPr>
+          <w:color w:val="24292E"/>
+          <w:sz w:val="24"/>
+          <w:szCs w:val="24"/>
+        </w:rPr>
+      </w:pPr>
+    </w:p>
+    <w:p>
+      <w:pPr>
+        <w:spacing w:after="240"/>
+        <w:ind w:firstLine="360"/>
+        <w:rPr>
+          <w:b/>
+          <w:color w:val="24292E"/>
+          <w:sz w:val="24"/>
+          <w:szCs w:val="24"/>
+        </w:rPr>
+      </w:pPr>
+      <w:r>
+        <w:rPr>
+          <w:color w:val="24292E"/>
+          <w:sz w:val="24"/>
+          <w:szCs w:val="24"/>
+        </w:rPr>
+        <w:t>10</w:t>
+      </w:r>
+      <w:r>
+        <w:rPr>
+          <w:color w:val="24292E"/>
+          <w:sz w:val="24"/>
+          <w:szCs w:val="24"/>
+        </w:rPr>
+        <w:t xml:space="preserve">.       </w:t>
+      </w:r>
+      <w:r>
+        <w:rPr>
+          <w:b/>
+          <w:color w:val="24292E"/>
+          <w:sz w:val="24"/>
+          <w:szCs w:val="24"/>
+        </w:rPr>
+        <w:t xml:space="preserve">Use Case – </w:t>
+      </w:r>
+      <w:r>
+        <w:rPr>
+          <w:b/>
+          <w:color w:val="24292E"/>
+          <w:sz w:val="24"/>
+          <w:szCs w:val="24"/>
+        </w:rPr>
+        <w:t>Resolve Bill</w:t>
+      </w:r>
+    </w:p>
+    <w:p>
+      <w:pPr>
+        <w:spacing w:after="240"/>
+        <w:ind w:firstLine="360"/>
+        <w:rPr>
+          <w:color w:val="24292E"/>
+          <w:sz w:val="24"/>
+          <w:szCs w:val="24"/>
+        </w:rPr>
+      </w:pPr>
+      <w:r>
+        <w:rPr>
+          <w:color w:val="24292E"/>
+          <w:sz w:val="24"/>
+          <w:szCs w:val="24"/>
+        </w:rPr>
+        <w:t>Actors</w:t>
+      </w:r>
+      <w:r>
+        <w:rPr>
+          <w:color w:val="24292E"/>
+          <w:sz w:val="24"/>
+          <w:szCs w:val="24"/>
+        </w:rPr>
+        <w:t xml:space="preserve"> – Customer, Bank</w:t>
+      </w:r>
+    </w:p>
+    <w:p>
+      <w:pPr>
+        <w:spacing w:after="240"/>
+        <w:ind w:firstLine="360"/>
+        <w:rPr>
+          <w:color w:val="24292E"/>
+          <w:sz w:val="24"/>
+          <w:szCs w:val="24"/>
+        </w:rPr>
+      </w:pPr>
+      <w:r>
+        <w:rPr>
+          <w:color w:val="24292E"/>
+          <w:sz w:val="24"/>
+          <w:szCs w:val="24"/>
+        </w:rPr>
+        <w:t>Description –</w:t>
+      </w:r>
+      <w:r>
+        <w:rPr>
+          <w:color w:val="24292E"/>
+          <w:sz w:val="24"/>
+          <w:szCs w:val="24"/>
+        </w:rPr>
+        <w:t xml:space="preserve"> This case describes how </w:t>
+      </w:r>
+      <w:r>
+        <w:rPr>
+          <w:color w:val="24292E"/>
+          <w:sz w:val="24"/>
+          <w:szCs w:val="24"/>
+        </w:rPr>
+        <w:t>user</w:t>
+      </w:r>
+      <w:r>
+        <w:rPr>
+          <w:color w:val="24292E"/>
+          <w:sz w:val="24"/>
+          <w:szCs w:val="24"/>
+        </w:rPr>
+        <w:t>s in a group can resolve a bill</w:t>
+      </w:r>
+    </w:p>
+    <w:p>
+      <w:pPr>
+        <w:spacing w:after="240"/>
+        <w:ind w:firstLine="360"/>
+        <w:rPr>
+          <w:color w:val="24292E"/>
+          <w:sz w:val="24"/>
+          <w:szCs w:val="24"/>
+        </w:rPr>
+      </w:pPr>
+    </w:p>
+    <w:p>
+      <w:pPr>
+        <w:spacing w:after="240"/>
+        <w:ind w:firstLine="360"/>
+        <w:rPr>
+          <w:color w:val="24292E"/>
+          <w:sz w:val="24"/>
+          <w:szCs w:val="24"/>
+        </w:rPr>
+      </w:pPr>
+      <w:r>
+        <w:rPr>
+          <w:color w:val="24292E"/>
+          <w:sz w:val="24"/>
+          <w:szCs w:val="24"/>
+        </w:rPr>
+        <w:t>Normal Workflow --</w:t>
+      </w:r>
+      <w:bookmarkStart w:id="3" w:name="_GoBack"/>
+      <w:bookmarkEnd w:id="3"/>
+    </w:p>
+    <w:p>
+      <w:pPr>
+        <w:pStyle w:val="ListParagraph"/>
+        <w:numPr>
+          <w:ilvl w:val="0"/>
+          <w:numId w:val="18"/>
+        </w:numPr>
+        <w:spacing w:after="240"/>
+        <w:rPr>
+          <w:color w:val="24292E"/>
+          <w:sz w:val="24"/>
+          <w:szCs w:val="24"/>
+        </w:rPr>
+      </w:pPr>
+      <w:r>
+        <w:rPr>
+          <w:color w:val="24292E"/>
+          <w:sz w:val="24"/>
+          <w:szCs w:val="24"/>
+        </w:rPr>
+        <w:t>User can</w:t>
+      </w:r>
+      <w:r>
+        <w:rPr>
+          <w:color w:val="24292E"/>
+          <w:sz w:val="24"/>
+          <w:szCs w:val="24"/>
+        </w:rPr>
+        <w:t xml:space="preserve"> click on group name</w:t>
+      </w:r>
+    </w:p>
+    <w:p>
+      <w:pPr>
+        <w:pStyle w:val="ListParagraph"/>
+        <w:numPr>
+          <w:ilvl w:val="0"/>
+          <w:numId w:val="18"/>
+        </w:numPr>
+        <w:spacing w:after="240"/>
+        <w:rPr>
+          <w:color w:val="24292E"/>
+          <w:sz w:val="24"/>
+          <w:szCs w:val="24"/>
+        </w:rPr>
+      </w:pPr>
+      <w:r>
+        <w:rPr>
+          <w:color w:val="24292E"/>
+          <w:sz w:val="24"/>
+          <w:szCs w:val="24"/>
+        </w:rPr>
+        <w:t xml:space="preserve">User </w:t>
+      </w:r>
+      <w:r>
+        <w:rPr>
+          <w:color w:val="24292E"/>
+          <w:sz w:val="24"/>
+          <w:szCs w:val="24"/>
+        </w:rPr>
+        <w:t>can enter total amount of bill</w:t>
+      </w:r>
+      <w:r>
+        <w:rPr>
+          <w:color w:val="24292E"/>
+          <w:sz w:val="24"/>
+          <w:szCs w:val="24"/>
+        </w:rPr>
+        <w:t xml:space="preserve"> and reason</w:t>
+      </w:r>
+    </w:p>
+    <w:p>
+      <w:pPr>
+        <w:pStyle w:val="ListParagraph"/>
+        <w:numPr>
+          <w:ilvl w:val="0"/>
+          <w:numId w:val="18"/>
+        </w:numPr>
+        <w:spacing w:after="240"/>
+        <w:rPr>
+          <w:color w:val="24292E"/>
+          <w:sz w:val="24"/>
+          <w:szCs w:val="24"/>
+        </w:rPr>
+      </w:pPr>
+      <w:r>
+        <w:rPr>
+          <w:color w:val="24292E"/>
+          <w:sz w:val="24"/>
+          <w:szCs w:val="24"/>
+        </w:rPr>
+        <w:t xml:space="preserve">User can click on </w:t>
+      </w:r>
+      <w:r>
+        <w:rPr>
+          <w:color w:val="24292E"/>
+          <w:sz w:val="24"/>
+          <w:szCs w:val="24"/>
+        </w:rPr>
+        <w:t>start button</w:t>
+      </w:r>
+    </w:p>
+    <w:p>
+      <w:pPr>
+        <w:pStyle w:val="ListParagraph"/>
+        <w:numPr>
+          <w:ilvl w:val="0"/>
+          <w:numId w:val="18"/>
+        </w:numPr>
+        <w:spacing w:after="240"/>
+        <w:rPr>
+          <w:color w:val="24292E"/>
+          <w:sz w:val="24"/>
+          <w:szCs w:val="24"/>
+        </w:rPr>
+      </w:pPr>
+      <w:r>
+        <w:rPr>
+          <w:color w:val="24292E"/>
+          <w:sz w:val="24"/>
+          <w:szCs w:val="24"/>
+        </w:rPr>
+        <w:t xml:space="preserve">User </w:t>
+      </w:r>
+      <w:r>
+        <w:rPr>
+          <w:color w:val="24292E"/>
+          <w:sz w:val="24"/>
+          <w:szCs w:val="24"/>
+        </w:rPr>
+        <w:t>can add amount they paid and amount they spent</w:t>
+      </w:r>
+    </w:p>
+    <w:p>
+      <w:pPr>
+        <w:pStyle w:val="ListParagraph"/>
+        <w:numPr>
+          <w:ilvl w:val="0"/>
+          <w:numId w:val="18"/>
+        </w:numPr>
+        <w:spacing w:after="240"/>
+        <w:rPr>
+          <w:color w:val="24292E"/>
+          <w:sz w:val="24"/>
+          <w:szCs w:val="24"/>
+        </w:rPr>
+      </w:pPr>
+      <w:r>
+        <w:rPr>
+          <w:color w:val="24292E"/>
+          <w:sz w:val="24"/>
+          <w:szCs w:val="24"/>
+        </w:rPr>
+        <w:t>User can c</w:t>
+      </w:r>
+      <w:r>
+        <w:rPr>
+          <w:color w:val="24292E"/>
+          <w:sz w:val="24"/>
+          <w:szCs w:val="24"/>
+        </w:rPr>
+        <w:t>lick on done to wait for remaining users</w:t>
+      </w:r>
+    </w:p>
+    <w:p>
+      <w:pPr>
+        <w:pStyle w:val="ListParagraph"/>
+        <w:numPr>
+          <w:ilvl w:val="0"/>
+          <w:numId w:val="18"/>
+        </w:numPr>
+        <w:spacing w:after="240"/>
+        <w:rPr>
+          <w:color w:val="24292E"/>
+          <w:sz w:val="24"/>
+          <w:szCs w:val="24"/>
+        </w:rPr>
+      </w:pPr>
+      <w:r>
+        <w:rPr>
+          <w:color w:val="24292E"/>
+          <w:sz w:val="24"/>
+          <w:szCs w:val="24"/>
+        </w:rPr>
+        <w:t>User automatically transfers money to those they owe</w:t>
+      </w:r>
+    </w:p>
+    <w:p>
+      <w:pPr>
+        <w:spacing w:after="240"/>
+        <w:ind w:left="360"/>
+        <w:rPr>
+          <w:color w:val="24292E"/>
+          <w:sz w:val="24"/>
+          <w:szCs w:val="24"/>
+        </w:rPr>
+      </w:pPr>
+      <w:r>
+        <w:rPr>
+          <w:color w:val="24292E"/>
+          <w:sz w:val="24"/>
+          <w:szCs w:val="24"/>
+        </w:rPr>
+        <w:t>Alternate</w:t>
+      </w:r>
+      <w:r>
+        <w:rPr>
+          <w:color w:val="24292E"/>
+          <w:sz w:val="24"/>
+          <w:szCs w:val="24"/>
+        </w:rPr>
+        <w:t xml:space="preserve"> Workflow –</w:t>
+      </w:r>
+    </w:p>
+    <w:p>
+      <w:pPr>
+        <w:spacing w:after="240"/>
+        <w:rPr>
+          <w:color w:val="24292E"/>
+          <w:sz w:val="24"/>
+          <w:szCs w:val="24"/>
+        </w:rPr>
+      </w:pPr>
+      <w:r>
+        <w:rPr>
+          <w:color w:val="24292E"/>
+          <w:sz w:val="24"/>
+          <w:szCs w:val="24"/>
+        </w:rPr>
+        <w:tab/>
+        <w:t>5a. If someone doesn’t fill properly such that the remaining paid and remaining spent does not equal 0, they have to re-enter the amounts</w:t>
+      </w:r>
+    </w:p>
+    <w:p>
+      <w:pPr>
+        <w:spacing w:after="240"/>
+        <w:rPr>
+          <w:color w:val="24292E"/>
+          <w:sz w:val="24"/>
+          <w:szCs w:val="24"/>
+        </w:rPr>
+      </w:pPr>
+      <w:r>
+        <w:rPr>
+          <w:color w:val="24292E"/>
+          <w:sz w:val="24"/>
+          <w:szCs w:val="24"/>
+        </w:rPr>
+        <w:tab/>
+        <w:t>5b. User can revert their amounts while waiting for others</w:t>
+      </w:r>
+    </w:p>
+    <w:p>
+      <w:pPr>
+        <w:spacing w:after="240"/>
+        <w:ind w:left="360"/>
+        <w:rPr>
+          <w:color w:val="24292E"/>
+          <w:sz w:val="24"/>
+          <w:szCs w:val="24"/>
+        </w:rPr>
+      </w:pPr>
+    </w:p>
+    <w:p>
+      <w:pPr>
+        <w:spacing w:after="240"/>
+        <w:ind w:left="360"/>
+        <w:rPr>
+          <w:color w:val="24292E"/>
+          <w:sz w:val="24"/>
+          <w:szCs w:val="24"/>
+        </w:rPr>
+      </w:pPr>
     </w:p>
     <w:p/>
     <w:sectPr>
@@ -3104,6 +3678,119 @@
     </w:lvl>
   </w:abstractNum>
   <w:abstractNum w:abstractNumId="4" w15:restartNumberingAfterBreak="0">
+    <w:nsid w:val="1A93383F"/>
+    <w:multiLevelType w:val="multilevel"/>
+    <w:tmpl w:val="37C4C0B2"/>
+    <w:lvl w:ilvl="0">
+      <w:start w:val="1"/>
+      <w:numFmt w:val="decimal"/>
+      <w:lvlText w:val="%1."/>
+      <w:lvlJc w:val="left"/>
+      <w:pPr>
+        <w:ind w:left="720" w:hanging="360"/>
+      </w:pPr>
+      <w:rPr>
+        <w:u w:val="none"/>
+      </w:rPr>
+    </w:lvl>
+    <w:lvl w:ilvl="1">
+      <w:start w:val="1"/>
+      <w:numFmt w:val="lowerLetter"/>
+      <w:lvlText w:val="%2."/>
+      <w:lvlJc w:val="left"/>
+      <w:pPr>
+        <w:ind w:left="1440" w:hanging="360"/>
+      </w:pPr>
+      <w:rPr>
+        <w:u w:val="none"/>
+      </w:rPr>
+    </w:lvl>
+    <w:lvl w:ilvl="2">
+      <w:start w:val="1"/>
+      <w:numFmt w:val="lowerRoman"/>
+      <w:lvlText w:val="%3."/>
+      <w:lvlJc w:val="right"/>
+      <w:pPr>
+        <w:ind w:left="2160" w:hanging="360"/>
+      </w:pPr>
+      <w:rPr>
+        <w:u w:val="none"/>
+      </w:rPr>
+    </w:lvl>
+    <w:lvl w:ilvl="3">
+      <w:start w:val="1"/>
+      <w:numFmt w:val="decimal"/>
+      <w:lvlText w:val="%4."/>
+      <w:lvlJc w:val="left"/>
+      <w:pPr>
+        <w:ind w:left="2880" w:hanging="360"/>
+      </w:pPr>
+      <w:rPr>
+        <w:u w:val="none"/>
+      </w:rPr>
+    </w:lvl>
+    <w:lvl w:ilvl="4">
+      <w:start w:val="1"/>
+      <w:numFmt w:val="lowerLetter"/>
+      <w:lvlText w:val="%5."/>
+      <w:lvlJc w:val="left"/>
+      <w:pPr>
+        <w:ind w:left="3600" w:hanging="360"/>
+      </w:pPr>
+      <w:rPr>
+        <w:u w:val="none"/>
+      </w:rPr>
+    </w:lvl>
+    <w:lvl w:ilvl="5">
+      <w:start w:val="1"/>
+      <w:numFmt w:val="lowerRoman"/>
+      <w:lvlText w:val="%6."/>
+      <w:lvlJc w:val="right"/>
+      <w:pPr>
+        <w:ind w:left="4320" w:hanging="360"/>
+      </w:pPr>
+      <w:rPr>
+        <w:u w:val="none"/>
+      </w:rPr>
+    </w:lvl>
+    <w:lvl w:ilvl="6">
+      <w:start w:val="1"/>
+      <w:numFmt w:val="decimal"/>
+      <w:lvlText w:val="%7."/>
+      <w:lvlJc w:val="left"/>
+      <w:pPr>
+        <w:ind w:left="5040" w:hanging="360"/>
+      </w:pPr>
+      <w:rPr>
+        <w:u w:val="none"/>
+      </w:rPr>
+    </w:lvl>
+    <w:lvl w:ilvl="7">
+      <w:start w:val="1"/>
+      <w:numFmt w:val="lowerLetter"/>
+      <w:lvlText w:val="%8."/>
+      <w:lvlJc w:val="left"/>
+      <w:pPr>
+        <w:ind w:left="5760" w:hanging="360"/>
+      </w:pPr>
+      <w:rPr>
+        <w:u w:val="none"/>
+      </w:rPr>
+    </w:lvl>
+    <w:lvl w:ilvl="8">
+      <w:start w:val="1"/>
+      <w:numFmt w:val="lowerRoman"/>
+      <w:lvlText w:val="%9."/>
+      <w:lvlJc w:val="right"/>
+      <w:pPr>
+        <w:ind w:left="6480" w:hanging="360"/>
+      </w:pPr>
+      <w:rPr>
+        <w:u w:val="none"/>
+      </w:rPr>
+    </w:lvl>
+  </w:abstractNum>
+  <w:abstractNum w:abstractNumId="5" w15:restartNumberingAfterBreak="0">
     <w:nsid w:val="22B64822"/>
     <w:multiLevelType w:val="multilevel"/>
     <w:tmpl w:val="1CCE5356"/>
@@ -3216,7 +3903,7 @@
       </w:rPr>
     </w:lvl>
   </w:abstractNum>
-  <w:abstractNum w:abstractNumId="5" w15:restartNumberingAfterBreak="0">
+  <w:abstractNum w:abstractNumId="6" w15:restartNumberingAfterBreak="0">
     <w:nsid w:val="2B121447"/>
     <w:multiLevelType w:val="multilevel"/>
     <w:tmpl w:val="291446CE"/>
@@ -3329,7 +4016,7 @@
       </w:rPr>
     </w:lvl>
   </w:abstractNum>
-  <w:abstractNum w:abstractNumId="6" w15:restartNumberingAfterBreak="0">
+  <w:abstractNum w:abstractNumId="7" w15:restartNumberingAfterBreak="0">
     <w:nsid w:val="3C2347BC"/>
     <w:multiLevelType w:val="multilevel"/>
     <w:tmpl w:val="9C4C78E2"/>
@@ -3446,7 +4133,7 @@
       </w:rPr>
     </w:lvl>
   </w:abstractNum>
-  <w:abstractNum w:abstractNumId="7" w15:restartNumberingAfterBreak="0">
+  <w:abstractNum w:abstractNumId="8" w15:restartNumberingAfterBreak="0">
     <w:nsid w:val="41627BB9"/>
     <w:multiLevelType w:val="multilevel"/>
     <w:tmpl w:val="6884EBF8"/>
@@ -3563,7 +4250,7 @@
       </w:rPr>
     </w:lvl>
   </w:abstractNum>
-  <w:abstractNum w:abstractNumId="8" w15:restartNumberingAfterBreak="0">
+  <w:abstractNum w:abstractNumId="9" w15:restartNumberingAfterBreak="0">
     <w:nsid w:val="51834C56"/>
     <w:multiLevelType w:val="multilevel"/>
     <w:tmpl w:val="703C1BF2"/>
@@ -3676,7 +4363,7 @@
       </w:rPr>
     </w:lvl>
   </w:abstractNum>
-  <w:abstractNum w:abstractNumId="9" w15:restartNumberingAfterBreak="0">
+  <w:abstractNum w:abstractNumId="10" w15:restartNumberingAfterBreak="0">
     <w:nsid w:val="5CB013EE"/>
     <w:multiLevelType w:val="multilevel"/>
     <w:tmpl w:val="77022654"/>
@@ -3789,7 +4476,7 @@
       </w:rPr>
     </w:lvl>
   </w:abstractNum>
-  <w:abstractNum w:abstractNumId="10" w15:restartNumberingAfterBreak="0">
+  <w:abstractNum w:abstractNumId="11" w15:restartNumberingAfterBreak="0">
     <w:nsid w:val="61235280"/>
     <w:multiLevelType w:val="multilevel"/>
     <w:tmpl w:val="7F2C4E02"/>
@@ -3906,7 +4593,7 @@
       </w:rPr>
     </w:lvl>
   </w:abstractNum>
-  <w:abstractNum w:abstractNumId="11" w15:restartNumberingAfterBreak="0">
+  <w:abstractNum w:abstractNumId="12" w15:restartNumberingAfterBreak="0">
     <w:nsid w:val="623D0B28"/>
     <w:multiLevelType w:val="multilevel"/>
     <w:tmpl w:val="6A025BBE"/>
@@ -4023,7 +4710,7 @@
       </w:rPr>
     </w:lvl>
   </w:abstractNum>
-  <w:abstractNum w:abstractNumId="12" w15:restartNumberingAfterBreak="0">
+  <w:abstractNum w:abstractNumId="13" w15:restartNumberingAfterBreak="0">
     <w:nsid w:val="6E770AD7"/>
     <w:multiLevelType w:val="multilevel"/>
     <w:tmpl w:val="3B161DA2"/>
@@ -4136,7 +4823,7 @@
       </w:rPr>
     </w:lvl>
   </w:abstractNum>
-  <w:abstractNum w:abstractNumId="13" w15:restartNumberingAfterBreak="0">
+  <w:abstractNum w:abstractNumId="14" w15:restartNumberingAfterBreak="0">
     <w:nsid w:val="75B86EFD"/>
     <w:multiLevelType w:val="multilevel"/>
     <w:tmpl w:val="3AD2E188"/>
@@ -4253,7 +4940,120 @@
       </w:rPr>
     </w:lvl>
   </w:abstractNum>
-  <w:abstractNum w:abstractNumId="14" w15:restartNumberingAfterBreak="0">
+  <w:abstractNum w:abstractNumId="15" w15:restartNumberingAfterBreak="0">
+    <w:nsid w:val="7A822499"/>
+    <w:multiLevelType w:val="multilevel"/>
+    <w:tmpl w:val="37C4C0B2"/>
+    <w:lvl w:ilvl="0">
+      <w:start w:val="1"/>
+      <w:numFmt w:val="decimal"/>
+      <w:lvlText w:val="%1."/>
+      <w:lvlJc w:val="left"/>
+      <w:pPr>
+        <w:ind w:left="720" w:hanging="360"/>
+      </w:pPr>
+      <w:rPr>
+        <w:u w:val="none"/>
+      </w:rPr>
+    </w:lvl>
+    <w:lvl w:ilvl="1">
+      <w:start w:val="1"/>
+      <w:numFmt w:val="lowerLetter"/>
+      <w:lvlText w:val="%2."/>
+      <w:lvlJc w:val="left"/>
+      <w:pPr>
+        <w:ind w:left="1440" w:hanging="360"/>
+      </w:pPr>
+      <w:rPr>
+        <w:u w:val="none"/>
+      </w:rPr>
+    </w:lvl>
+    <w:lvl w:ilvl="2">
+      <w:start w:val="1"/>
+      <w:numFmt w:val="lowerRoman"/>
+      <w:lvlText w:val="%3."/>
+      <w:lvlJc w:val="right"/>
+      <w:pPr>
+        <w:ind w:left="2160" w:hanging="360"/>
+      </w:pPr>
+      <w:rPr>
+        <w:u w:val="none"/>
+      </w:rPr>
+    </w:lvl>
+    <w:lvl w:ilvl="3">
+      <w:start w:val="1"/>
+      <w:numFmt w:val="decimal"/>
+      <w:lvlText w:val="%4."/>
+      <w:lvlJc w:val="left"/>
+      <w:pPr>
+        <w:ind w:left="2880" w:hanging="360"/>
+      </w:pPr>
+      <w:rPr>
+        <w:u w:val="none"/>
+      </w:rPr>
+    </w:lvl>
+    <w:lvl w:ilvl="4">
+      <w:start w:val="1"/>
+      <w:numFmt w:val="lowerLetter"/>
+      <w:lvlText w:val="%5."/>
+      <w:lvlJc w:val="left"/>
+      <w:pPr>
+        <w:ind w:left="3600" w:hanging="360"/>
+      </w:pPr>
+      <w:rPr>
+        <w:u w:val="none"/>
+      </w:rPr>
+    </w:lvl>
+    <w:lvl w:ilvl="5">
+      <w:start w:val="1"/>
+      <w:numFmt w:val="lowerRoman"/>
+      <w:lvlText w:val="%6."/>
+      <w:lvlJc w:val="right"/>
+      <w:pPr>
+        <w:ind w:left="4320" w:hanging="360"/>
+      </w:pPr>
+      <w:rPr>
+        <w:u w:val="none"/>
+      </w:rPr>
+    </w:lvl>
+    <w:lvl w:ilvl="6">
+      <w:start w:val="1"/>
+      <w:numFmt w:val="decimal"/>
+      <w:lvlText w:val="%7."/>
+      <w:lvlJc w:val="left"/>
+      <w:pPr>
+        <w:ind w:left="5040" w:hanging="360"/>
+      </w:pPr>
+      <w:rPr>
+        <w:u w:val="none"/>
+      </w:rPr>
+    </w:lvl>
+    <w:lvl w:ilvl="7">
+      <w:start w:val="1"/>
+      <w:numFmt w:val="lowerLetter"/>
+      <w:lvlText w:val="%8."/>
+      <w:lvlJc w:val="left"/>
+      <w:pPr>
+        <w:ind w:left="5760" w:hanging="360"/>
+      </w:pPr>
+      <w:rPr>
+        <w:u w:val="none"/>
+      </w:rPr>
+    </w:lvl>
+    <w:lvl w:ilvl="8">
+      <w:start w:val="1"/>
+      <w:numFmt w:val="lowerRoman"/>
+      <w:lvlText w:val="%9."/>
+      <w:lvlJc w:val="right"/>
+      <w:pPr>
+        <w:ind w:left="6480" w:hanging="360"/>
+      </w:pPr>
+      <w:rPr>
+        <w:u w:val="none"/>
+      </w:rPr>
+    </w:lvl>
+  </w:abstractNum>
+  <w:abstractNum w:abstractNumId="16" w15:restartNumberingAfterBreak="0">
     <w:nsid w:val="7E5975FE"/>
     <w:multiLevelType w:val="multilevel"/>
     <w:tmpl w:val="CF825C16"/>
@@ -4366,7 +5166,7 @@
       </w:rPr>
     </w:lvl>
   </w:abstractNum>
-  <w:abstractNum w:abstractNumId="15" w15:restartNumberingAfterBreak="0">
+  <w:abstractNum w:abstractNumId="17" w15:restartNumberingAfterBreak="0">
     <w:nsid w:val="7FAE77EA"/>
     <w:multiLevelType w:val="multilevel"/>
     <w:tmpl w:val="2590822A"/>
@@ -4487,49 +5287,55 @@
     <w:abstractNumId w:val="1"/>
   </w:num>
   <w:num w:numId="2">
+    <w:abstractNumId w:val="13"/>
+  </w:num>
+  <w:num w:numId="3">
+    <w:abstractNumId w:val="6"/>
+  </w:num>
+  <w:num w:numId="4">
     <w:abstractNumId w:val="12"/>
   </w:num>
-  <w:num w:numId="3">
-    <w:abstractNumId w:val="5"/>
-  </w:num>
-  <w:num w:numId="4">
-    <w:abstractNumId w:val="11"/>
-  </w:num>
   <w:num w:numId="5">
-    <w:abstractNumId w:val="14"/>
+    <w:abstractNumId w:val="16"/>
   </w:num>
   <w:num w:numId="6">
     <w:abstractNumId w:val="0"/>
   </w:num>
   <w:num w:numId="7">
+    <w:abstractNumId w:val="9"/>
+  </w:num>
+  <w:num w:numId="8">
     <w:abstractNumId w:val="8"/>
   </w:num>
-  <w:num w:numId="8">
+  <w:num w:numId="9">
+    <w:abstractNumId w:val="5"/>
+  </w:num>
+  <w:num w:numId="10">
     <w:abstractNumId w:val="7"/>
   </w:num>
-  <w:num w:numId="9">
-    <w:abstractNumId w:val="4"/>
-  </w:num>
-  <w:num w:numId="10">
-    <w:abstractNumId w:val="6"/>
-  </w:num>
   <w:num w:numId="11">
-    <w:abstractNumId w:val="13"/>
+    <w:abstractNumId w:val="14"/>
   </w:num>
   <w:num w:numId="12">
-    <w:abstractNumId w:val="9"/>
+    <w:abstractNumId w:val="10"/>
   </w:num>
   <w:num w:numId="13">
-    <w:abstractNumId w:val="10"/>
+    <w:abstractNumId w:val="11"/>
   </w:num>
   <w:num w:numId="14">
-    <w:abstractNumId w:val="15"/>
+    <w:abstractNumId w:val="17"/>
   </w:num>
   <w:num w:numId="15">
     <w:abstractNumId w:val="3"/>
   </w:num>
   <w:num w:numId="16">
     <w:abstractNumId w:val="2"/>
+  </w:num>
+  <w:num w:numId="17">
+    <w:abstractNumId w:val="4"/>
+  </w:num>
+  <w:num w:numId="18">
+    <w:abstractNumId w:val="15"/>
   </w:num>
 </w:numbering>
 </file>
@@ -5086,6 +5892,17 @@
       <w:szCs w:val="30"/>
     </w:rPr>
   </w:style>
+  <w:style w:type="paragraph" w:styleId="ListParagraph">
+    <w:name w:val="List Paragraph"/>
+    <w:basedOn w:val="Normal"/>
+    <w:uiPriority w:val="34"/>
+    <w:qFormat/>
+    <w:rsid w:val="00EC2533"/>
+    <w:pPr>
+      <w:ind w:left="720"/>
+      <w:contextualSpacing/>
+    </w:pPr>
+  </w:style>
 </w:styles>
 </file>
 

</xml_diff>